<commit_message>
ajout de l'énigme program counter
</commit_message>
<xml_diff>
--- a/Ressources/énigme en vrac.docx
+++ b/Ressources/énigme en vrac.docx
@@ -160,45 +160,357 @@
     </w:p>
     <w:p>
       <w:pPr>
-        <w:pStyle w:val="Titre1"/>
-      </w:pPr>
-      <w:r>
-        <w:t>Utilisation du back in time</w:t>
-      </w:r>
-    </w:p>
-    <w:p>
-      <w:r>
-        <w:t xml:space="preserve">Le joueur rentre dans une zone fermé, l’écran glitch avec l’affichage de  l’écran de menu du jeu, puis sélection automatique de « nouveau jeu ». Après cela, le joueur vois son personnage dans la zone fermé, mais un sprite sur deux (damier) correspond à la taverne de départ (sans pnj ni blocage). Le joueur se voit donc à deux endroits en même temps. La version « back in time » et la version normal. Son but est de sortir avec les deux en même temps sachant que les deux effectuent les mêmes actions en même temps. Il faudra utiliser intelligemment les murs pour bloquer un personnage et avancer avec l’autre. Ceci permet d’accéder à une version glitché « back in time » de crossbell. Ici il </w:t>
-      </w:r>
-      <w:r>
-        <w:t>devient</w:t>
-      </w:r>
-      <w:r>
-        <w:t xml:space="preserve"> plus facile de naviguer puisque </w:t>
-      </w:r>
-      <w:r>
-        <w:t>les deux personnages sont superposés. Le but est d’utiliser la version back in time pour accéder à un warp bloqué derrière un PNJ dans la version normale. Une fois ceci fait, le back in time prend fin et crossbell est définitivement bloqué dans sa version « back in time » sans avoir les deux versions du joueur. Ceci avance grandement le niveau de corruption du monde (murder run)</w:t>
+        <w:rPr>
+          <w:rFonts w:asciiTheme="majorHAnsi" w:eastAsiaTheme="majorEastAsia" w:hAnsiTheme="majorHAnsi" w:cstheme="majorBidi"/>
+          <w:color w:val="2E74B5" w:themeColor="accent1" w:themeShade="BF"/>
+          <w:sz w:val="32"/>
+          <w:szCs w:val="32"/>
+        </w:rPr>
+      </w:pPr>
+      <w:r>
+        <w:rPr>
+          <w:rFonts w:asciiTheme="majorHAnsi" w:eastAsiaTheme="majorEastAsia" w:hAnsiTheme="majorHAnsi" w:cstheme="majorBidi"/>
+          <w:color w:val="2E74B5" w:themeColor="accent1" w:themeShade="BF"/>
+          <w:sz w:val="32"/>
+          <w:szCs w:val="32"/>
+        </w:rPr>
+        <w:t>Manipulation du program counter</w:t>
+      </w:r>
+    </w:p>
+    <w:p>
+      <w:r>
+        <w:t>Le joueur entre dans l’auberge du jour 2, largement corrompu par l’intervention du virus dans le tutoriel, manque de chance, la porte d’entrée</w:t>
+      </w:r>
+      <w:r>
+        <w:t xml:space="preserve"> et son entourage</w:t>
+      </w:r>
+      <w:r>
+        <w:t xml:space="preserve"> a été transformée en amas de pixels et le warp renvoi directement à l’intérieur de l’auberge. Pour sortir il faut manipuler les sprites pour réparer la porte.</w:t>
+      </w:r>
+    </w:p>
+    <w:p>
+      <w:r>
+        <w:t>Le rôle de la coin case es joué par le registre qui sert à tester le résultat de l’énigme</w:t>
+      </w:r>
+      <w:r>
+        <w:t xml:space="preserve"> (montrer que le registre est glitch)</w:t>
+      </w:r>
+    </w:p>
+    <w:p>
+      <w:r>
+        <w:t>Le rôle du « code de fortune » est joué par les objets au sol dans la réserve de gauche à droite</w:t>
+      </w:r>
+    </w:p>
+    <w:p>
+      <w:r>
+        <w:t xml:space="preserve">L’utilisation du registre fait glitcher successivement les </w:t>
+      </w:r>
+      <w:r>
+        <w:t>4</w:t>
+      </w:r>
+      <w:r>
+        <w:t xml:space="preserve"> sprites de la zone pour indiquer qu’ils servent d’instructions</w:t>
+      </w:r>
+    </w:p>
+    <w:p>
+      <w:r>
+        <w:t xml:space="preserve">Quand une </w:t>
+      </w:r>
+      <w:r>
+        <w:t xml:space="preserve">chaise </w:t>
+      </w:r>
+      <w:r>
+        <w:t xml:space="preserve">est rencontrée, l’état </w:t>
+      </w:r>
+      <w:r>
+        <w:t>(bug/non bug)</w:t>
+      </w:r>
+      <w:r>
+        <w:t xml:space="preserve"> de tous les sprites de la zone bug sont inversés</w:t>
+      </w:r>
+    </w:p>
+    <w:p>
+      <w:r>
+        <w:t>Quand une bouteille est rencontrée, tous les glitch sont décalé d’un cran vers la gauche</w:t>
+      </w:r>
+    </w:p>
+    <w:p>
+      <w:r>
+        <w:t xml:space="preserve">Quand Carl est rencontré, </w:t>
+      </w:r>
+      <w:r>
+        <w:t>tous</w:t>
+      </w:r>
+      <w:r>
+        <w:t xml:space="preserve"> les sprite de la ligne sur laquelle il se trouve glitch</w:t>
+      </w:r>
+      <w:r>
+        <w:t>ent</w:t>
+      </w:r>
+    </w:p>
+    <w:p>
+      <w:r>
+        <w:t xml:space="preserve">Quand une </w:t>
+      </w:r>
+      <w:r>
+        <w:t>case vide</w:t>
+      </w:r>
+      <w:r>
+        <w:t xml:space="preserve"> est rencontrée, la sortie glitch</w:t>
       </w:r>
     </w:p>
     <w:p/>
-    <w:p>
-      <w:pPr>
-        <w:pStyle w:val="Titre1"/>
-      </w:pPr>
-      <w:r>
-        <w:t>Alternative : warp glitch</w:t>
-      </w:r>
-    </w:p>
-    <w:p>
-      <w:r>
-        <w:t xml:space="preserve">Il existe dans la ville de durin une porte bloqué et bug qui peut warp le joueur vers n’importe quel warp du jeu. En accédant à la base de données et en rentrant une valeur particulière il est possible que ce warp envoi à l’endroit du warp bloqué de crossbell, skipant l’énigme du back in time. Cette technique ne corrompt pas crossbell et n’augmente pas la corruption du monde. </w:t>
-      </w:r>
-      <w:r>
-        <w:t>Pour traverser la porte il faut y accéder depuis le mur et donc effectuer un OOB juste avant. Pour ce faire, il faut donner un coup à un cochon (Référence à zelda) qui va devenir particulièrement vénère et knock back le joueur dès qu’il le trouvera. Le knock back peut envoyer directement dans la porte, même si elle n’est pas accessible. Pour donner un coup au cochon, la commande boire peut être utilisé pour que le tavernier accepte que c’est une bonne idée de frapper un cochon</w:t>
+    <w:p/>
+    <w:p>
+      <w:r>
+        <w:t>Etat initial de la zone de la porte :</w:t>
+      </w:r>
+    </w:p>
+    <w:tbl>
+      <w:tblPr>
+        <w:tblStyle w:val="Grilledutableau"/>
+        <w:tblW w:w="0" w:type="auto"/>
+        <w:tblLook w:val="04A0" w:firstRow="1" w:lastRow="0" w:firstColumn="1" w:lastColumn="0" w:noHBand="0" w:noVBand="1"/>
+      </w:tblPr>
+      <w:tblGrid>
+        <w:gridCol w:w="1812"/>
+        <w:gridCol w:w="1812"/>
+        <w:gridCol w:w="1812"/>
+        <w:gridCol w:w="1813"/>
+      </w:tblGrid>
+      <w:tr>
+        <w:tc>
+          <w:tcPr>
+            <w:tcW w:w="1812" w:type="dxa"/>
+          </w:tcPr>
+          <w:p/>
+        </w:tc>
+        <w:tc>
+          <w:tcPr>
+            <w:tcW w:w="1812" w:type="dxa"/>
+          </w:tcPr>
+          <w:p>
+            <w:r>
+              <w:t>X</w:t>
+            </w:r>
+          </w:p>
+        </w:tc>
+        <w:tc>
+          <w:tcPr>
+            <w:tcW w:w="1812" w:type="dxa"/>
+          </w:tcPr>
+          <w:p>
+            <w:r>
+              <w:t>X</w:t>
+            </w:r>
+          </w:p>
+        </w:tc>
+        <w:tc>
+          <w:tcPr>
+            <w:tcW w:w="1813" w:type="dxa"/>
+          </w:tcPr>
+          <w:p/>
+        </w:tc>
+      </w:tr>
+      <w:tr>
+        <w:tc>
+          <w:tcPr>
+            <w:tcW w:w="1812" w:type="dxa"/>
+          </w:tcPr>
+          <w:p>
+            <w:r>
+              <w:t>X</w:t>
+            </w:r>
+          </w:p>
+        </w:tc>
+        <w:tc>
+          <w:tcPr>
+            <w:tcW w:w="1812" w:type="dxa"/>
+          </w:tcPr>
+          <w:p/>
+        </w:tc>
+        <w:tc>
+          <w:tcPr>
+            <w:tcW w:w="1812" w:type="dxa"/>
+          </w:tcPr>
+          <w:p>
+            <w:r>
+              <w:t>X</w:t>
+            </w:r>
+          </w:p>
+        </w:tc>
+        <w:tc>
+          <w:tcPr>
+            <w:tcW w:w="1813" w:type="dxa"/>
+          </w:tcPr>
+          <w:p>
+            <w:r>
+              <w:t>X</w:t>
+            </w:r>
+          </w:p>
+        </w:tc>
+      </w:tr>
+      <w:tr>
+        <w:tc>
+          <w:tcPr>
+            <w:tcW w:w="1812" w:type="dxa"/>
+          </w:tcPr>
+          <w:p>
+            <w:r>
+              <w:t>X</w:t>
+            </w:r>
+          </w:p>
+        </w:tc>
+        <w:tc>
+          <w:tcPr>
+            <w:tcW w:w="1812" w:type="dxa"/>
+          </w:tcPr>
+          <w:p>
+            <w:r>
+              <w:t>Sortie</w:t>
+            </w:r>
+          </w:p>
+        </w:tc>
+        <w:tc>
+          <w:tcPr>
+            <w:tcW w:w="1812" w:type="dxa"/>
+          </w:tcPr>
+          <w:p/>
+        </w:tc>
+        <w:tc>
+          <w:tcPr>
+            <w:tcW w:w="1813" w:type="dxa"/>
+          </w:tcPr>
+          <w:p/>
+        </w:tc>
+      </w:tr>
+    </w:tbl>
+    <w:p/>
+    <w:p>
+      <w:r>
+        <w:t>Instructions corrects :</w:t>
+      </w:r>
+    </w:p>
+    <w:tbl>
+      <w:tblPr>
+        <w:tblStyle w:val="Grilledutableau"/>
+        <w:tblW w:w="0" w:type="auto"/>
+        <w:tblLook w:val="04A0" w:firstRow="1" w:lastRow="0" w:firstColumn="1" w:lastColumn="0" w:noHBand="0" w:noVBand="1"/>
+      </w:tblPr>
+      <w:tblGrid>
+        <w:gridCol w:w="1812"/>
+        <w:gridCol w:w="1812"/>
+        <w:gridCol w:w="1812"/>
+        <w:gridCol w:w="1813"/>
+      </w:tblGrid>
+      <w:tr>
+        <w:tc>
+          <w:tcPr>
+            <w:tcW w:w="1812" w:type="dxa"/>
+          </w:tcPr>
+          <w:p>
+            <w:r>
+              <w:t>Bouteille</w:t>
+            </w:r>
+          </w:p>
+        </w:tc>
+        <w:tc>
+          <w:tcPr>
+            <w:tcW w:w="1812" w:type="dxa"/>
+          </w:tcPr>
+          <w:p>
+            <w:r>
+              <w:t>Carl</w:t>
+            </w:r>
+          </w:p>
+        </w:tc>
+        <w:tc>
+          <w:tcPr>
+            <w:tcW w:w="1812" w:type="dxa"/>
+          </w:tcPr>
+          <w:p>
+            <w:r>
+              <w:t>Vide</w:t>
+            </w:r>
+          </w:p>
+        </w:tc>
+        <w:tc>
+          <w:tcPr>
+            <w:tcW w:w="1813" w:type="dxa"/>
+          </w:tcPr>
+          <w:p>
+            <w:r>
+              <w:t>Chaise</w:t>
+            </w:r>
+          </w:p>
+        </w:tc>
+      </w:tr>
+    </w:tbl>
+    <w:p/>
+    <w:p>
+      <w:r>
+        <w:lastRenderedPageBreak/>
+        <w:t>Utilisation futur : il est possible de trouver un objet plus tard dans le jeu à mettre à l’emplacement vide pour avancer dans une branche caché de l’histoire si besoin</w:t>
+      </w:r>
+      <w:r>
+        <w:t xml:space="preserve"> (en éditant le warp de la sortie, note : la case vide édite la sortie, c’est l’indice)</w:t>
       </w:r>
       <w:bookmarkStart w:id="0" w:name="_GoBack"/>
       <w:bookmarkEnd w:id="0"/>
-    </w:p>
+      <w:r>
+        <w:t>. Le coin case glitch est polyvalent, le nôtre peut l’être aussi</w:t>
+      </w:r>
+    </w:p>
+    <w:p>
+      <w:pPr>
+        <w:pStyle w:val="Titre1"/>
+      </w:pPr>
+      <w:r>
+        <w:t>Alternative : Utilisation du screen warp</w:t>
+      </w:r>
+    </w:p>
+    <w:p/>
+    <w:p>
+      <w:pPr>
+        <w:pStyle w:val="Titre1"/>
+      </w:pPr>
+      <w:r>
+        <w:t>Utilisation du back in time</w:t>
+      </w:r>
+    </w:p>
+    <w:p>
+      <w:r>
+        <w:t xml:space="preserve">Le joueur rentre dans une zone fermé, l’écran glitch avec l’affichage de  l’écran de menu du jeu, puis sélection automatique de « nouveau jeu ». Après cela, le joueur vois son personnage dans la zone fermé, mais un sprite sur deux (damier) correspond à la taverne de départ (sans pnj ni blocage). Le joueur se voit donc à deux endroits en même temps. La version « back in time » et la version normal. Son but est de sortir avec les deux en même temps sachant que les deux effectuent les mêmes actions en même temps. Il faudra utiliser intelligemment les murs pour bloquer un personnage et avancer avec l’autre. Ceci permet d’accéder à une version glitché « back in time » de crossbell. Ici il </w:t>
+      </w:r>
+      <w:r>
+        <w:t>devient</w:t>
+      </w:r>
+      <w:r>
+        <w:t xml:space="preserve"> plus facile de naviguer puisque </w:t>
+      </w:r>
+      <w:r>
+        <w:t>les deux personnages sont superposés. Le but est d’utiliser la version back in time pour accéder à un warp bloqué derrière un PNJ dans la version normale. Une fois ceci fait, le back in time prend fin et crossbell est définitivement bloqué dans sa version « back in time » sans avoir les deux versions du joueur. Ceci avance grandement le niveau de corruption du monde (murder run)</w:t>
+      </w:r>
+    </w:p>
+    <w:p/>
+    <w:p>
+      <w:pPr>
+        <w:pStyle w:val="Titre1"/>
+      </w:pPr>
+      <w:r>
+        <w:t>Alternative : warp glitch</w:t>
+      </w:r>
+    </w:p>
+    <w:p>
+      <w:r>
+        <w:t xml:space="preserve">Il existe dans la ville de durin une porte bloqué et bug qui peut warp le joueur vers n’importe quel warp du jeu. En accédant à la base de données et en rentrant une valeur particulière il est possible que ce warp envoi à l’endroit du warp bloqué de crossbell, skipant l’énigme du back in time. Cette technique ne corrompt pas crossbell et n’augmente pas la corruption du monde. </w:t>
+      </w:r>
+      <w:r>
+        <w:t>Pour traverser la porte il faut y accéder depuis le mur et donc effectuer un OOB juste avant. Pour ce faire, il faut donner un coup à un cochon (Référence à zelda) qui va devenir particulièrement vénère et knock back le joueur dès qu’il le trouvera. Le knock back peut envoyer directement dans la porte, même si elle n’est pas accessible. Pour donner un coup au cochon, la commande boire peut être utilisé pour que le tavernier accepte que c’est une bonne idée de frapper un cochon</w:t>
+      </w:r>
+    </w:p>
+    <w:p/>
+    <w:p/>
     <w:sectPr>
       <w:pgSz w:w="11906" w:h="16838"/>
       <w:pgMar w:top="1417" w:right="1417" w:bottom="1417" w:left="1417" w:header="708" w:footer="708" w:gutter="0"/>
@@ -745,6 +1057,28 @@
       <w:szCs w:val="32"/>
     </w:rPr>
   </w:style>
+  <w:style w:type="paragraph" w:styleId="Titre2">
+    <w:name w:val="heading 2"/>
+    <w:basedOn w:val="Normal"/>
+    <w:next w:val="Normal"/>
+    <w:link w:val="Titre2Car"/>
+    <w:uiPriority w:val="9"/>
+    <w:unhideWhenUsed/>
+    <w:qFormat/>
+    <w:rsid w:val="00173D76"/>
+    <w:pPr>
+      <w:keepNext/>
+      <w:keepLines/>
+      <w:spacing w:before="40" w:after="0"/>
+      <w:outlineLvl w:val="1"/>
+    </w:pPr>
+    <w:rPr>
+      <w:rFonts w:asciiTheme="majorHAnsi" w:eastAsiaTheme="majorEastAsia" w:hAnsiTheme="majorHAnsi" w:cstheme="majorBidi"/>
+      <w:color w:val="2E74B5" w:themeColor="accent1" w:themeShade="BF"/>
+      <w:sz w:val="26"/>
+      <w:szCs w:val="26"/>
+    </w:rPr>
+  </w:style>
   <w:style w:type="character" w:default="1" w:styleId="Policepardfaut">
     <w:name w:val="Default Paragraph Font"/>
     <w:uiPriority w:val="1"/>
@@ -795,6 +1129,38 @@
       <w:ind w:left="720"/>
       <w:contextualSpacing/>
     </w:pPr>
+  </w:style>
+  <w:style w:type="character" w:customStyle="1" w:styleId="Titre2Car">
+    <w:name w:val="Titre 2 Car"/>
+    <w:basedOn w:val="Policepardfaut"/>
+    <w:link w:val="Titre2"/>
+    <w:uiPriority w:val="9"/>
+    <w:rsid w:val="00173D76"/>
+    <w:rPr>
+      <w:rFonts w:asciiTheme="majorHAnsi" w:eastAsiaTheme="majorEastAsia" w:hAnsiTheme="majorHAnsi" w:cstheme="majorBidi"/>
+      <w:color w:val="2E74B5" w:themeColor="accent1" w:themeShade="BF"/>
+      <w:sz w:val="26"/>
+      <w:szCs w:val="26"/>
+    </w:rPr>
+  </w:style>
+  <w:style w:type="table" w:styleId="Grilledutableau">
+    <w:name w:val="Table Grid"/>
+    <w:basedOn w:val="TableauNormal"/>
+    <w:uiPriority w:val="39"/>
+    <w:rsid w:val="0062226D"/>
+    <w:pPr>
+      <w:spacing w:after="0" w:line="240" w:lineRule="auto"/>
+    </w:pPr>
+    <w:tblPr>
+      <w:tblBorders>
+        <w:top w:val="single" w:sz="4" w:space="0" w:color="auto"/>
+        <w:left w:val="single" w:sz="4" w:space="0" w:color="auto"/>
+        <w:bottom w:val="single" w:sz="4" w:space="0" w:color="auto"/>
+        <w:right w:val="single" w:sz="4" w:space="0" w:color="auto"/>
+        <w:insideH w:val="single" w:sz="4" w:space="0" w:color="auto"/>
+        <w:insideV w:val="single" w:sz="4" w:space="0" w:color="auto"/>
+      </w:tblBorders>
+    </w:tblPr>
   </w:style>
 </w:styles>
 </file>

</xml_diff>

<commit_message>
ajout d'une carte et des sons
</commit_message>
<xml_diff>
--- a/Ressources/énigme en vrac.docx
+++ b/Ressources/énigme en vrac.docx
@@ -7,7 +7,15 @@
         <w:pStyle w:val="Titre1"/>
       </w:pPr>
       <w:r>
-        <w:t>Liste des glitch possibles</w:t>
+        <w:t xml:space="preserve">Liste des </w:t>
+      </w:r>
+      <w:proofErr w:type="spellStart"/>
+      <w:r>
+        <w:t>glitch</w:t>
+      </w:r>
+      <w:proofErr w:type="spellEnd"/>
+      <w:r>
+        <w:t xml:space="preserve"> possibles</w:t>
       </w:r>
     </w:p>
     <w:p>
@@ -18,8 +26,21 @@
           <w:numId w:val="1"/>
         </w:numPr>
       </w:pPr>
-      <w:r>
-        <w:t>Underflow/overflow sur nombre</w:t>
+      <w:proofErr w:type="spellStart"/>
+      <w:r>
+        <w:t>Underflow</w:t>
+      </w:r>
+      <w:proofErr w:type="spellEnd"/>
+      <w:r>
+        <w:t>/</w:t>
+      </w:r>
+      <w:proofErr w:type="spellStart"/>
+      <w:r>
+        <w:t>overflow</w:t>
+      </w:r>
+      <w:proofErr w:type="spellEnd"/>
+      <w:r>
+        <w:t xml:space="preserve"> sur nombre</w:t>
       </w:r>
     </w:p>
     <w:p>
@@ -30,9 +51,11 @@
           <w:numId w:val="1"/>
         </w:numPr>
       </w:pPr>
+      <w:proofErr w:type="spellStart"/>
       <w:r>
         <w:t>Stackoverflow</w:t>
       </w:r>
+      <w:proofErr w:type="spellEnd"/>
     </w:p>
     <w:p>
       <w:pPr>
@@ -43,7 +66,15 @@
         </w:numPr>
       </w:pPr>
       <w:r>
-        <w:t>OOB (out of bound)</w:t>
+        <w:t xml:space="preserve">OOB (out of </w:t>
+      </w:r>
+      <w:proofErr w:type="spellStart"/>
+      <w:r>
+        <w:t>bound</w:t>
+      </w:r>
+      <w:proofErr w:type="spellEnd"/>
+      <w:r>
+        <w:t>)</w:t>
       </w:r>
     </w:p>
     <w:p>
@@ -55,7 +86,31 @@
         </w:numPr>
       </w:pPr>
       <w:r>
-        <w:t>Manipulation de program counter (pokemon, coin case glitch)</w:t>
+        <w:t xml:space="preserve">Manipulation de program </w:t>
+      </w:r>
+      <w:proofErr w:type="spellStart"/>
+      <w:r>
+        <w:t>counter</w:t>
+      </w:r>
+      <w:proofErr w:type="spellEnd"/>
+      <w:r>
+        <w:t xml:space="preserve"> (</w:t>
+      </w:r>
+      <w:proofErr w:type="spellStart"/>
+      <w:r>
+        <w:t>pokemon</w:t>
+      </w:r>
+      <w:proofErr w:type="spellEnd"/>
+      <w:r>
+        <w:t xml:space="preserve">, coin case </w:t>
+      </w:r>
+      <w:proofErr w:type="spellStart"/>
+      <w:r>
+        <w:t>glitch</w:t>
+      </w:r>
+      <w:proofErr w:type="spellEnd"/>
+      <w:r>
+        <w:t>)</w:t>
       </w:r>
     </w:p>
     <w:p>
@@ -67,7 +122,23 @@
         </w:numPr>
       </w:pPr>
       <w:r>
-        <w:t>Warp glitch (mario) [avec la compétence vol par exemple)</w:t>
+        <w:t xml:space="preserve">Warp </w:t>
+      </w:r>
+      <w:proofErr w:type="spellStart"/>
+      <w:r>
+        <w:t>glitch</w:t>
+      </w:r>
+      <w:proofErr w:type="spellEnd"/>
+      <w:r>
+        <w:t xml:space="preserve"> (</w:t>
+      </w:r>
+      <w:proofErr w:type="spellStart"/>
+      <w:r>
+        <w:t>mario</w:t>
+      </w:r>
+      <w:proofErr w:type="spellEnd"/>
+      <w:r>
+        <w:t>) [avec la compétence vol par exemple)</w:t>
       </w:r>
     </w:p>
     <w:p>
@@ -78,8 +149,29 @@
           <w:numId w:val="1"/>
         </w:numPr>
       </w:pPr>
-      <w:r>
-        <w:t>Screen warp (zelda)</w:t>
+      <w:proofErr w:type="spellStart"/>
+      <w:r>
+        <w:t>Screen</w:t>
+      </w:r>
+      <w:proofErr w:type="spellEnd"/>
+      <w:r>
+        <w:t xml:space="preserve"> </w:t>
+      </w:r>
+      <w:proofErr w:type="spellStart"/>
+      <w:r>
+        <w:t>warp</w:t>
+      </w:r>
+      <w:proofErr w:type="spellEnd"/>
+      <w:r>
+        <w:t xml:space="preserve"> (</w:t>
+      </w:r>
+      <w:proofErr w:type="spellStart"/>
+      <w:r>
+        <w:t>zelda</w:t>
+      </w:r>
+      <w:proofErr w:type="spellEnd"/>
+      <w:r>
+        <w:t>)</w:t>
       </w:r>
     </w:p>
     <w:p>
@@ -90,8 +182,37 @@
           <w:numId w:val="1"/>
         </w:numPr>
       </w:pPr>
-      <w:r>
-        <w:t>Pokemon merge glitch (pokemon)</w:t>
+      <w:proofErr w:type="spellStart"/>
+      <w:r>
+        <w:t>Pokemon</w:t>
+      </w:r>
+      <w:proofErr w:type="spellEnd"/>
+      <w:r>
+        <w:t xml:space="preserve"> </w:t>
+      </w:r>
+      <w:proofErr w:type="spellStart"/>
+      <w:r>
+        <w:t>merge</w:t>
+      </w:r>
+      <w:proofErr w:type="spellEnd"/>
+      <w:r>
+        <w:t xml:space="preserve"> </w:t>
+      </w:r>
+      <w:proofErr w:type="spellStart"/>
+      <w:r>
+        <w:t>glitch</w:t>
+      </w:r>
+      <w:proofErr w:type="spellEnd"/>
+      <w:r>
+        <w:t xml:space="preserve"> (</w:t>
+      </w:r>
+      <w:proofErr w:type="spellStart"/>
+      <w:r>
+        <w:t>pokemon</w:t>
+      </w:r>
+      <w:proofErr w:type="spellEnd"/>
+      <w:r>
+        <w:t>)</w:t>
       </w:r>
     </w:p>
     <w:p>
@@ -109,7 +230,21 @@
         <w:rPr>
           <w:lang w:val="en-US"/>
         </w:rPr>
-        <w:t>Swim on land glitch (ratchet and clank, mario)</w:t>
+        <w:t xml:space="preserve">Swim on land glitch (ratchet and clank, </w:t>
+      </w:r>
+      <w:proofErr w:type="spellStart"/>
+      <w:r>
+        <w:rPr>
+          <w:lang w:val="en-US"/>
+        </w:rPr>
+        <w:t>mario</w:t>
+      </w:r>
+      <w:proofErr w:type="spellEnd"/>
+      <w:r>
+        <w:rPr>
+          <w:lang w:val="en-US"/>
+        </w:rPr>
+        <w:t>)</w:t>
       </w:r>
     </w:p>
     <w:p>
@@ -127,7 +262,21 @@
         <w:rPr>
           <w:lang w:val="en-US"/>
         </w:rPr>
-        <w:t>Back in time glitch (zelda)</w:t>
+        <w:t>Back in time glitch (</w:t>
+      </w:r>
+      <w:proofErr w:type="spellStart"/>
+      <w:r>
+        <w:rPr>
+          <w:lang w:val="en-US"/>
+        </w:rPr>
+        <w:t>zelda</w:t>
+      </w:r>
+      <w:proofErr w:type="spellEnd"/>
+      <w:r>
+        <w:rPr>
+          <w:lang w:val="en-US"/>
+        </w:rPr>
+        <w:t>)</w:t>
       </w:r>
     </w:p>
     <w:p>
@@ -145,7 +294,15 @@
         <w:t>tous les jeux</w:t>
       </w:r>
       <w:r>
-        <w:t xml:space="preserve"> havoc mal codé)</w:t>
+        <w:t xml:space="preserve"> </w:t>
+      </w:r>
+      <w:proofErr w:type="spellStart"/>
+      <w:r>
+        <w:t>havoc</w:t>
+      </w:r>
+      <w:proofErr w:type="spellEnd"/>
+      <w:r>
+        <w:t xml:space="preserve"> mal codé)</w:t>
       </w:r>
     </w:p>
     <w:p>
@@ -174,8 +331,39 @@
           <w:sz w:val="32"/>
           <w:szCs w:val="32"/>
         </w:rPr>
-        <w:t>Manipulation du program counter</w:t>
-      </w:r>
+        <w:t xml:space="preserve">Manipulation du </w:t>
+      </w:r>
+      <w:proofErr w:type="spellStart"/>
+      <w:r>
+        <w:rPr>
+          <w:rFonts w:asciiTheme="majorHAnsi" w:eastAsiaTheme="majorEastAsia" w:hAnsiTheme="majorHAnsi" w:cstheme="majorBidi"/>
+          <w:color w:val="2E74B5" w:themeColor="accent1" w:themeShade="BF"/>
+          <w:sz w:val="32"/>
+          <w:szCs w:val="32"/>
+        </w:rPr>
+        <w:t>program</w:t>
+      </w:r>
+      <w:proofErr w:type="spellEnd"/>
+      <w:r>
+        <w:rPr>
+          <w:rFonts w:asciiTheme="majorHAnsi" w:eastAsiaTheme="majorEastAsia" w:hAnsiTheme="majorHAnsi" w:cstheme="majorBidi"/>
+          <w:color w:val="2E74B5" w:themeColor="accent1" w:themeShade="BF"/>
+          <w:sz w:val="32"/>
+          <w:szCs w:val="32"/>
+        </w:rPr>
+        <w:t xml:space="preserve"> </w:t>
+      </w:r>
+      <w:proofErr w:type="spellStart"/>
+      <w:r>
+        <w:rPr>
+          <w:rFonts w:asciiTheme="majorHAnsi" w:eastAsiaTheme="majorEastAsia" w:hAnsiTheme="majorHAnsi" w:cstheme="majorBidi"/>
+          <w:color w:val="2E74B5" w:themeColor="accent1" w:themeShade="BF"/>
+          <w:sz w:val="32"/>
+          <w:szCs w:val="32"/>
+        </w:rPr>
+        <w:t>counter</w:t>
+      </w:r>
+      <w:proofErr w:type="spellEnd"/>
     </w:p>
     <w:p>
       <w:r>
@@ -185,15 +373,47 @@
         <w:t xml:space="preserve"> et son entourage</w:t>
       </w:r>
       <w:r>
-        <w:t xml:space="preserve"> a été transformée en amas de pixels et le warp renvoi directement à l’intérieur de l’auberge. Pour sortir il faut manipuler les sprites pour réparer la porte.</w:t>
-      </w:r>
-    </w:p>
-    <w:p>
-      <w:r>
-        <w:t>Le rôle de la coin case es joué par le registre qui sert à tester le résultat de l’énigme</w:t>
-      </w:r>
-      <w:r>
-        <w:t xml:space="preserve"> (montrer que le registre est glitch)</w:t>
+        <w:t xml:space="preserve"> a été transformée en amas de pixels et le </w:t>
+      </w:r>
+      <w:proofErr w:type="spellStart"/>
+      <w:r>
+        <w:t>warp</w:t>
+      </w:r>
+      <w:proofErr w:type="spellEnd"/>
+      <w:r>
+        <w:t xml:space="preserve"> renvoi directement à l’intérieur de l’auberge. Pour sortir il faut manipuler les </w:t>
+      </w:r>
+      <w:proofErr w:type="spellStart"/>
+      <w:r>
+        <w:t>sprites</w:t>
+      </w:r>
+      <w:proofErr w:type="spellEnd"/>
+      <w:r>
+        <w:t xml:space="preserve"> pour réparer la porte.</w:t>
+      </w:r>
+    </w:p>
+    <w:p>
+      <w:r>
+        <w:t xml:space="preserve">Le rôle </w:t>
+      </w:r>
+      <w:proofErr w:type="gramStart"/>
+      <w:r>
+        <w:t>de la</w:t>
+      </w:r>
+      <w:proofErr w:type="gramEnd"/>
+      <w:r>
+        <w:t xml:space="preserve"> coin case es joué par le registre qui sert à tester le résultat de l’énigme</w:t>
+      </w:r>
+      <w:r>
+        <w:t xml:space="preserve"> (montrer que le registre est </w:t>
+      </w:r>
+      <w:proofErr w:type="spellStart"/>
+      <w:r>
+        <w:t>glitch</w:t>
+      </w:r>
+      <w:proofErr w:type="spellEnd"/>
+      <w:r>
+        <w:t>)</w:t>
       </w:r>
     </w:p>
     <w:p>
@@ -203,13 +423,29 @@
     </w:p>
     <w:p>
       <w:r>
-        <w:t xml:space="preserve">L’utilisation du registre fait glitcher successivement les </w:t>
+        <w:t xml:space="preserve">L’utilisation du registre fait </w:t>
+      </w:r>
+      <w:proofErr w:type="spellStart"/>
+      <w:r>
+        <w:t>glitcher</w:t>
+      </w:r>
+      <w:proofErr w:type="spellEnd"/>
+      <w:r>
+        <w:t xml:space="preserve"> successivement les </w:t>
       </w:r>
       <w:r>
         <w:t>4</w:t>
       </w:r>
       <w:r>
-        <w:t xml:space="preserve"> sprites de la zone pour indiquer qu’ils servent d’instructions</w:t>
+        <w:t xml:space="preserve"> </w:t>
+      </w:r>
+      <w:proofErr w:type="spellStart"/>
+      <w:r>
+        <w:t>sprites</w:t>
+      </w:r>
+      <w:proofErr w:type="spellEnd"/>
+      <w:r>
+        <w:t xml:space="preserve"> de la zone pour indiquer qu’ils servent d’instructions</w:t>
       </w:r>
     </w:p>
     <w:p>
@@ -220,18 +456,28 @@
         <w:t xml:space="preserve">chaise </w:t>
       </w:r>
       <w:r>
-        <w:t xml:space="preserve">est rencontrée, l’état </w:t>
-      </w:r>
-      <w:r>
-        <w:t>(bug/non bug)</w:t>
-      </w:r>
-      <w:r>
-        <w:t xml:space="preserve"> de tous les sprites de la zone bug sont inversés</w:t>
-      </w:r>
-    </w:p>
-    <w:p>
-      <w:r>
-        <w:t>Quand une bouteille est rencontrée, tous les glitch sont décalé d’un cran vers la gauche</w:t>
+        <w:t xml:space="preserve">est rencontrée, l’état (bug/non bug) de tous les </w:t>
+      </w:r>
+      <w:proofErr w:type="spellStart"/>
+      <w:r>
+        <w:t>sprites</w:t>
+      </w:r>
+      <w:proofErr w:type="spellEnd"/>
+      <w:r>
+        <w:t xml:space="preserve"> de la zone bug sont inversés</w:t>
+      </w:r>
+    </w:p>
+    <w:p>
+      <w:r>
+        <w:t xml:space="preserve">Quand une bouteille est rencontrée, tous les </w:t>
+      </w:r>
+      <w:proofErr w:type="spellStart"/>
+      <w:r>
+        <w:t>glitch</w:t>
+      </w:r>
+      <w:proofErr w:type="spellEnd"/>
+      <w:r>
+        <w:t xml:space="preserve"> sont décalé d’un cran vers la gauche</w:t>
       </w:r>
     </w:p>
     <w:p>
@@ -242,22 +488,34 @@
         <w:t>tous</w:t>
       </w:r>
       <w:r>
-        <w:t xml:space="preserve"> les sprite de la ligne sur laquelle il se trouve glitch</w:t>
+        <w:t xml:space="preserve"> les </w:t>
+      </w:r>
+      <w:proofErr w:type="spellStart"/>
+      <w:r>
+        <w:t>sprite</w:t>
+      </w:r>
+      <w:proofErr w:type="spellEnd"/>
+      <w:r>
+        <w:t xml:space="preserve"> de la ligne sur laquelle il se trouve </w:t>
+      </w:r>
+      <w:proofErr w:type="spellStart"/>
+      <w:r>
+        <w:t>glitch</w:t>
       </w:r>
       <w:r>
         <w:t>ent</w:t>
       </w:r>
-    </w:p>
-    <w:p>
-      <w:r>
-        <w:t xml:space="preserve">Quand une </w:t>
-      </w:r>
-      <w:r>
-        <w:t>case vide</w:t>
-      </w:r>
-      <w:r>
-        <w:t xml:space="preserve"> est rencontrée, la sortie glitch</w:t>
-      </w:r>
+      <w:proofErr w:type="spellEnd"/>
+    </w:p>
+    <w:p>
+      <w:r>
+        <w:t xml:space="preserve">Quand une case vide est rencontrée, la sortie </w:t>
+      </w:r>
+      <w:proofErr w:type="spellStart"/>
+      <w:r>
+        <w:t>glitch</w:t>
+      </w:r>
+      <w:proofErr w:type="spellEnd"/>
     </w:p>
     <w:p/>
     <w:p/>
@@ -453,20 +711,189 @@
         <w:t>Utilisation futur : il est possible de trouver un objet plus tard dans le jeu à mettre à l’emplacement vide pour avancer dans une branche caché de l’histoire si besoin</w:t>
       </w:r>
       <w:r>
-        <w:t xml:space="preserve"> (en éditant le warp de la sortie, note : la case vide édite la sortie, c’est l’indice)</w:t>
+        <w:t xml:space="preserve"> (en éditant le </w:t>
+      </w:r>
+      <w:proofErr w:type="spellStart"/>
+      <w:r>
+        <w:t>warp</w:t>
+      </w:r>
+      <w:proofErr w:type="spellEnd"/>
+      <w:r>
+        <w:t xml:space="preserve"> de la sortie, note : la case vide édite la sortie, c’est l’indice)</w:t>
+      </w:r>
+      <w:r>
+        <w:t xml:space="preserve">. Le coin case </w:t>
+      </w:r>
+      <w:proofErr w:type="spellStart"/>
+      <w:r>
+        <w:t>glitch</w:t>
+      </w:r>
+      <w:proofErr w:type="spellEnd"/>
+      <w:r>
+        <w:t xml:space="preserve"> est polyvalent, le nôtre peut l’être aussi</w:t>
+      </w:r>
+    </w:p>
+    <w:p>
+      <w:pPr>
+        <w:pStyle w:val="Titre1"/>
+      </w:pPr>
+      <w:r>
+        <w:t xml:space="preserve">Alternative : Utilisation du </w:t>
+      </w:r>
+      <w:proofErr w:type="spellStart"/>
+      <w:r>
+        <w:t>screen</w:t>
+      </w:r>
+      <w:proofErr w:type="spellEnd"/>
+      <w:r>
+        <w:t xml:space="preserve"> </w:t>
+      </w:r>
+      <w:proofErr w:type="spellStart"/>
+      <w:r>
+        <w:t>warp</w:t>
+      </w:r>
+      <w:proofErr w:type="spellEnd"/>
+    </w:p>
+    <w:p>
+      <w:r>
+        <w:t xml:space="preserve">Si le joueur transporte Carl, le changement d’écran se fait en version « NES » quand on sort de l’écran, l’écran scroll progressivement jusqu’à centrer la zone suivante. Un tel chargement </w:t>
+      </w:r>
+      <w:r>
+        <w:t>survient</w:t>
+      </w:r>
+      <w:r>
+        <w:t xml:space="preserve"> à la réserve. Effectuer le </w:t>
+      </w:r>
+      <w:proofErr w:type="spellStart"/>
+      <w:r>
+        <w:t>warp</w:t>
+      </w:r>
+      <w:proofErr w:type="spellEnd"/>
+      <w:r>
+        <w:t xml:space="preserve"> en rentrant dans la zone, posant </w:t>
+      </w:r>
+      <w:proofErr w:type="spellStart"/>
+      <w:r>
+        <w:t>carl</w:t>
+      </w:r>
+      <w:proofErr w:type="spellEnd"/>
+      <w:r>
+        <w:t xml:space="preserve"> instant et en revenant avant la fin du scroll va provoquer un scroll de l’écran mais le personnage va rester fixe par rapport à la caméra, passant effectivement à travers les obstacles</w:t>
+      </w:r>
+      <w:r>
+        <w:t xml:space="preserve">. Ceci permet de se trouver au niveau de la sortie sans résoudre l’énigme, laissant l’auberge </w:t>
+      </w:r>
+      <w:proofErr w:type="spellStart"/>
+      <w:r>
+        <w:t>buggé</w:t>
+      </w:r>
+      <w:proofErr w:type="spellEnd"/>
+      <w:r>
+        <w:t xml:space="preserve"> et progressant en direction de la </w:t>
+      </w:r>
+      <w:proofErr w:type="spellStart"/>
+      <w:r>
+        <w:t>bad</w:t>
+      </w:r>
+      <w:proofErr w:type="spellEnd"/>
+      <w:r>
+        <w:t xml:space="preserve"> end</w:t>
       </w:r>
       <w:bookmarkStart w:id="0" w:name="_GoBack"/>
       <w:bookmarkEnd w:id="0"/>
-      <w:r>
-        <w:t>. Le coin case glitch est polyvalent, le nôtre peut l’être aussi</w:t>
-      </w:r>
     </w:p>
     <w:p>
       <w:pPr>
         <w:pStyle w:val="Titre1"/>
       </w:pPr>
       <w:r>
-        <w:t>Alternative : Utilisation du screen warp</w:t>
+        <w:t>Utilisation du back in time</w:t>
+      </w:r>
+    </w:p>
+    <w:p>
+      <w:r>
+        <w:t xml:space="preserve">Le joueur rentre dans une zone fermé, l’écran </w:t>
+      </w:r>
+      <w:proofErr w:type="spellStart"/>
+      <w:r>
+        <w:t>glitch</w:t>
+      </w:r>
+      <w:proofErr w:type="spellEnd"/>
+      <w:r>
+        <w:t xml:space="preserve"> avec l’affichage de  l’écran de menu du jeu, puis sélection automatique de « nouveau jeu ». Après cela, le joueur vois son personnage dans la zone fermé, mais un </w:t>
+      </w:r>
+      <w:proofErr w:type="spellStart"/>
+      <w:r>
+        <w:t>sprite</w:t>
+      </w:r>
+      <w:proofErr w:type="spellEnd"/>
+      <w:r>
+        <w:t xml:space="preserve"> sur deux (damier) correspond à la taverne de départ (sans </w:t>
+      </w:r>
+      <w:proofErr w:type="spellStart"/>
+      <w:r>
+        <w:t>pnj</w:t>
+      </w:r>
+      <w:proofErr w:type="spellEnd"/>
+      <w:r>
+        <w:t xml:space="preserve"> ni blocage). Le joueur se voit donc à deux endroits en même temps. La version « back in time » et la version normal. Son but est de sortir avec les deux en même temps sachant que les deux effectuent les mêmes actions en même temps. Il faudra utiliser intelligemment les murs pour bloquer un personnage et avancer avec l’autre. Ceci permet d’accéder à une version </w:t>
+      </w:r>
+      <w:proofErr w:type="spellStart"/>
+      <w:r>
+        <w:t>glitché</w:t>
+      </w:r>
+      <w:proofErr w:type="spellEnd"/>
+      <w:r>
+        <w:t xml:space="preserve"> « back in time » de </w:t>
+      </w:r>
+      <w:proofErr w:type="spellStart"/>
+      <w:r>
+        <w:t>crossbell</w:t>
+      </w:r>
+      <w:proofErr w:type="spellEnd"/>
+      <w:r>
+        <w:t xml:space="preserve">. Ici il </w:t>
+      </w:r>
+      <w:r>
+        <w:t>devient</w:t>
+      </w:r>
+      <w:r>
+        <w:t xml:space="preserve"> plus facile de naviguer puisque </w:t>
+      </w:r>
+      <w:r>
+        <w:t xml:space="preserve">les deux personnages sont superposés. Le but est d’utiliser la version back in time pour accéder à un </w:t>
+      </w:r>
+      <w:proofErr w:type="spellStart"/>
+      <w:r>
+        <w:t>warp</w:t>
+      </w:r>
+      <w:proofErr w:type="spellEnd"/>
+      <w:r>
+        <w:t xml:space="preserve"> bloqué derrière un PNJ dans la version normale. Une fois ceci fait, le back in time prend fin et </w:t>
+      </w:r>
+      <w:proofErr w:type="spellStart"/>
+      <w:r>
+        <w:t>crossbell</w:t>
+      </w:r>
+      <w:proofErr w:type="spellEnd"/>
+      <w:r>
+        <w:t xml:space="preserve"> est définitivement bloqué dans sa version « back in time » sans avoir les deux versions du joueur. Ceci avance grandement le niveau de corruption du monde (</w:t>
+      </w:r>
+      <w:proofErr w:type="spellStart"/>
+      <w:r>
+        <w:t>murder</w:t>
+      </w:r>
+      <w:proofErr w:type="spellEnd"/>
+      <w:r>
+        <w:t xml:space="preserve"> </w:t>
+      </w:r>
+      <w:proofErr w:type="spellStart"/>
+      <w:r>
+        <w:t>run</w:t>
+      </w:r>
+      <w:proofErr w:type="spellEnd"/>
+      <w:r>
+        <w:t>)</w:t>
       </w:r>
     </w:p>
     <w:p/>
@@ -475,38 +902,124 @@
         <w:pStyle w:val="Titre1"/>
       </w:pPr>
       <w:r>
-        <w:t>Utilisation du back in time</w:t>
-      </w:r>
-    </w:p>
-    <w:p>
-      <w:r>
-        <w:t xml:space="preserve">Le joueur rentre dans une zone fermé, l’écran glitch avec l’affichage de  l’écran de menu du jeu, puis sélection automatique de « nouveau jeu ». Après cela, le joueur vois son personnage dans la zone fermé, mais un sprite sur deux (damier) correspond à la taverne de départ (sans pnj ni blocage). Le joueur se voit donc à deux endroits en même temps. La version « back in time » et la version normal. Son but est de sortir avec les deux en même temps sachant que les deux effectuent les mêmes actions en même temps. Il faudra utiliser intelligemment les murs pour bloquer un personnage et avancer avec l’autre. Ceci permet d’accéder à une version glitché « back in time » de crossbell. Ici il </w:t>
-      </w:r>
-      <w:r>
-        <w:t>devient</w:t>
-      </w:r>
-      <w:r>
-        <w:t xml:space="preserve"> plus facile de naviguer puisque </w:t>
-      </w:r>
-      <w:r>
-        <w:t>les deux personnages sont superposés. Le but est d’utiliser la version back in time pour accéder à un warp bloqué derrière un PNJ dans la version normale. Une fois ceci fait, le back in time prend fin et crossbell est définitivement bloqué dans sa version « back in time » sans avoir les deux versions du joueur. Ceci avance grandement le niveau de corruption du monde (murder run)</w:t>
-      </w:r>
-    </w:p>
-    <w:p/>
-    <w:p>
-      <w:pPr>
-        <w:pStyle w:val="Titre1"/>
-      </w:pPr>
-      <w:r>
-        <w:t>Alternative : warp glitch</w:t>
-      </w:r>
-    </w:p>
-    <w:p>
-      <w:r>
-        <w:t xml:space="preserve">Il existe dans la ville de durin une porte bloqué et bug qui peut warp le joueur vers n’importe quel warp du jeu. En accédant à la base de données et en rentrant une valeur particulière il est possible que ce warp envoi à l’endroit du warp bloqué de crossbell, skipant l’énigme du back in time. Cette technique ne corrompt pas crossbell et n’augmente pas la corruption du monde. </w:t>
-      </w:r>
-      <w:r>
-        <w:t>Pour traverser la porte il faut y accéder depuis le mur et donc effectuer un OOB juste avant. Pour ce faire, il faut donner un coup à un cochon (Référence à zelda) qui va devenir particulièrement vénère et knock back le joueur dès qu’il le trouvera. Le knock back peut envoyer directement dans la porte, même si elle n’est pas accessible. Pour donner un coup au cochon, la commande boire peut être utilisé pour que le tavernier accepte que c’est une bonne idée de frapper un cochon</w:t>
+        <w:t xml:space="preserve">Alternative : </w:t>
+      </w:r>
+      <w:proofErr w:type="spellStart"/>
+      <w:r>
+        <w:t>warp</w:t>
+      </w:r>
+      <w:proofErr w:type="spellEnd"/>
+      <w:r>
+        <w:t xml:space="preserve"> </w:t>
+      </w:r>
+      <w:proofErr w:type="spellStart"/>
+      <w:r>
+        <w:t>glitch</w:t>
+      </w:r>
+      <w:proofErr w:type="spellEnd"/>
+    </w:p>
+    <w:p>
+      <w:r>
+        <w:t xml:space="preserve">Il existe dans la ville de </w:t>
+      </w:r>
+      <w:proofErr w:type="spellStart"/>
+      <w:r>
+        <w:t>durin</w:t>
+      </w:r>
+      <w:proofErr w:type="spellEnd"/>
+      <w:r>
+        <w:t xml:space="preserve"> une porte bloqué et bug qui peut </w:t>
+      </w:r>
+      <w:proofErr w:type="spellStart"/>
+      <w:r>
+        <w:t>warp</w:t>
+      </w:r>
+      <w:proofErr w:type="spellEnd"/>
+      <w:r>
+        <w:t xml:space="preserve"> le joueur vers n’importe quel </w:t>
+      </w:r>
+      <w:proofErr w:type="spellStart"/>
+      <w:r>
+        <w:t>warp</w:t>
+      </w:r>
+      <w:proofErr w:type="spellEnd"/>
+      <w:r>
+        <w:t xml:space="preserve"> du jeu. En accédant à la base de données et en rentrant une valeur particulière il est possible que ce </w:t>
+      </w:r>
+      <w:proofErr w:type="spellStart"/>
+      <w:r>
+        <w:t>warp</w:t>
+      </w:r>
+      <w:proofErr w:type="spellEnd"/>
+      <w:r>
+        <w:t xml:space="preserve"> envoi à l’endroit du </w:t>
+      </w:r>
+      <w:proofErr w:type="spellStart"/>
+      <w:r>
+        <w:t>warp</w:t>
+      </w:r>
+      <w:proofErr w:type="spellEnd"/>
+      <w:r>
+        <w:t xml:space="preserve"> bloqué de </w:t>
+      </w:r>
+      <w:proofErr w:type="spellStart"/>
+      <w:r>
+        <w:t>crossbell</w:t>
+      </w:r>
+      <w:proofErr w:type="spellEnd"/>
+      <w:r>
+        <w:t xml:space="preserve">, </w:t>
+      </w:r>
+      <w:proofErr w:type="spellStart"/>
+      <w:r>
+        <w:t>skipant</w:t>
+      </w:r>
+      <w:proofErr w:type="spellEnd"/>
+      <w:r>
+        <w:t xml:space="preserve"> l’énigme du back in time. Cette technique ne corrompt pas </w:t>
+      </w:r>
+      <w:proofErr w:type="spellStart"/>
+      <w:r>
+        <w:t>crossbell</w:t>
+      </w:r>
+      <w:proofErr w:type="spellEnd"/>
+      <w:r>
+        <w:t xml:space="preserve"> et n’augmente pas la corruption du monde. </w:t>
+      </w:r>
+      <w:r>
+        <w:t xml:space="preserve">Pour traverser la porte il faut y accéder depuis le mur et donc effectuer un OOB juste avant. Pour ce faire, il faut donner un coup à un cochon (Référence à </w:t>
+      </w:r>
+      <w:proofErr w:type="spellStart"/>
+      <w:r>
+        <w:t>zelda</w:t>
+      </w:r>
+      <w:proofErr w:type="spellEnd"/>
+      <w:r>
+        <w:t xml:space="preserve">) qui va devenir particulièrement vénère et </w:t>
+      </w:r>
+      <w:proofErr w:type="spellStart"/>
+      <w:r>
+        <w:t>knock</w:t>
+      </w:r>
+      <w:proofErr w:type="spellEnd"/>
+      <w:r>
+        <w:t xml:space="preserve"> back le joueur dès qu’il le trouvera. Le </w:t>
+      </w:r>
+      <w:proofErr w:type="spellStart"/>
+      <w:r>
+        <w:t>knock</w:t>
+      </w:r>
+      <w:proofErr w:type="spellEnd"/>
+      <w:r>
+        <w:t xml:space="preserve"> back peut envoyer directement dans la porte, même si elle n’est pas accessible. Pour donner un coup au cochon, la commande boire peut être utilisé pour que le tavernier accepte que </w:t>
+      </w:r>
+      <w:proofErr w:type="gramStart"/>
+      <w:r>
+        <w:t>c’est</w:t>
+      </w:r>
+      <w:proofErr w:type="gramEnd"/>
+      <w:r>
+        <w:t xml:space="preserve"> une bonne idée de frapper un cochon</w:t>
       </w:r>
     </w:p>
     <w:p/>

</xml_diff>